<commit_message>
Initial Week 4 Commit
</commit_message>
<xml_diff>
--- a/Github.docx
+++ b/Github.docx
@@ -3,13 +3,8 @@
 <w:document xmlns:wpc="http://schemas.microsoft.com/office/word/2010/wordprocessingCanvas" xmlns:mc="http://schemas.openxmlformats.org/markup-compatibility/2006" xmlns:o="urn:schemas-microsoft-com:office:office" xmlns:r="http://schemas.openxmlformats.org/officeDocument/2006/relationships" xmlns:m="http://schemas.openxmlformats.org/officeDocument/2006/math" xmlns:v="urn:schemas-microsoft-com:vml" xmlns:wp14="http://schemas.microsoft.com/office/word/2010/wordprocessingDrawing" xmlns:wp="http://schemas.openxmlformats.org/drawingml/2006/wordprocessingDrawing" xmlns:w10="urn:schemas-microsoft-com:office:word" xmlns:w="http://schemas.openxmlformats.org/wordprocessingml/2006/main" xmlns:w14="http://schemas.microsoft.com/office/word/2010/wordml" xmlns:w15="http://schemas.microsoft.com/office/word/2012/wordml" xmlns:wpg="http://schemas.microsoft.com/office/word/2010/wordprocessingGroup" xmlns:wpi="http://schemas.microsoft.com/office/word/2010/wordprocessingInk" xmlns:wne="http://schemas.microsoft.com/office/word/2006/wordml" xmlns:wps="http://schemas.microsoft.com/office/word/2010/wordprocessingShape" mc:Ignorable="w14 w15 wp14">
   <w:body>
     <w:p>
-      <w:proofErr w:type="spellStart"/>
-      <w:r>
-        <w:t>Github</w:t>
-      </w:r>
-      <w:proofErr w:type="spellEnd"/>
-      <w:r>
-        <w:t xml:space="preserve">: </w:t>
+      <w:r>
+        <w:t xml:space="preserve">Github: </w:t>
       </w:r>
       <w:hyperlink r:id="rId4" w:history="1">
         <w:r>
@@ -24,32 +19,38 @@
       </w:r>
     </w:p>
     <w:p>
-      <w:proofErr w:type="spellStart"/>
-      <w:proofErr w:type="gramStart"/>
-      <w:r>
-        <w:t>gh</w:t>
-      </w:r>
-      <w:proofErr w:type="spellEnd"/>
-      <w:r>
-        <w:t>-pages</w:t>
-      </w:r>
-      <w:proofErr w:type="gramEnd"/>
-      <w:r>
-        <w:t xml:space="preserve">: </w:t>
-      </w:r>
-      <w:hyperlink r:id="rId5" w:history="1">
-        <w:r>
-          <w:rPr>
-            <w:rStyle w:val="Hyperlink"/>
-          </w:rPr>
-          <w:t>http://gmoore10.github.io/MIU_Project_0513/Week%202/gold/</w:t>
-        </w:r>
-      </w:hyperlink>
-      <w:r>
-        <w:t xml:space="preserve"> </w:t>
+      <w:r>
+        <w:t xml:space="preserve">gh-pages: </w:t>
       </w:r>
       <w:bookmarkStart w:id="0" w:name="_GoBack"/>
       <w:bookmarkEnd w:id="0"/>
+      <w:r>
+        <w:fldChar w:fldCharType="begin"/>
+      </w:r>
+      <w:r>
+        <w:instrText xml:space="preserve"> HYPERLINK "</w:instrText>
+      </w:r>
+      <w:r>
+        <w:instrText>http://gmoore10.github.io/MIU_Project_0513/Week%203/gold/</w:instrText>
+      </w:r>
+      <w:r>
+        <w:instrText xml:space="preserve">" </w:instrText>
+      </w:r>
+      <w:r>
+        <w:fldChar w:fldCharType="separate"/>
+      </w:r>
+      <w:r>
+        <w:rPr>
+          <w:rStyle w:val="Hyperlink"/>
+        </w:rPr>
+        <w:t>http://gmoore10.github.io/MIU_Project_0513/Week%203/gold/</w:t>
+      </w:r>
+      <w:r>
+        <w:fldChar w:fldCharType="end"/>
+      </w:r>
+      <w:r>
+        <w:t xml:space="preserve"> </w:t>
+      </w:r>
       <w:r>
         <w:t xml:space="preserve">  </w:t>
       </w:r>

</xml_diff>